<commit_message>
antes de cambiar ubuntu
</commit_message>
<xml_diff>
--- a/4° Año/2° Semestre/Investigacion operativa/Programa IOperativa_Informática_2047.docx
+++ b/4° Año/2° Semestre/Investigacion operativa/Programa IOperativa_Informática_2047.docx
@@ -1,6 +1,6 @@
 
 <file path=word/document.xml><?xml version="1.0" encoding="utf-8"?>
-<w:document xmlns:ve="http://schemas.openxmlformats.org/markup-compatibility/2006" xmlns:o="urn:schemas-microsoft-com:office:office" xmlns:r="http://schemas.openxmlformats.org/officeDocument/2006/relationships" xmlns:m="http://schemas.openxmlformats.org/officeDocument/2006/math" xmlns:v="urn:schemas-microsoft-com:vml" xmlns:wp="http://schemas.openxmlformats.org/drawingml/2006/wordprocessingDrawing" xmlns:w10="urn:schemas-microsoft-com:office:word" xmlns:w="http://schemas.openxmlformats.org/wordprocessingml/2006/main" xmlns:wne="http://schemas.microsoft.com/office/word/2006/wordml">
+<w:document xmlns:wpc="http://schemas.microsoft.com/office/word/2010/wordprocessingCanvas" xmlns:cx="http://schemas.microsoft.com/office/drawing/2014/chartex" xmlns:cx1="http://schemas.microsoft.com/office/drawing/2015/9/8/chartex" xmlns:cx2="http://schemas.microsoft.com/office/drawing/2015/10/21/chartex" xmlns:cx3="http://schemas.microsoft.com/office/drawing/2016/5/9/chartex" xmlns:cx4="http://schemas.microsoft.com/office/drawing/2016/5/10/chartex" xmlns:cx5="http://schemas.microsoft.com/office/drawing/2016/5/11/chartex" xmlns:cx6="http://schemas.microsoft.com/office/drawing/2016/5/12/chartex" xmlns:cx7="http://schemas.microsoft.com/office/drawing/2016/5/13/chartex" xmlns:cx8="http://schemas.microsoft.com/office/drawing/2016/5/14/chartex" xmlns:mc="http://schemas.openxmlformats.org/markup-compatibility/2006" xmlns:aink="http://schemas.microsoft.com/office/drawing/2016/ink" xmlns:am3d="http://schemas.microsoft.com/office/drawing/2017/model3d" xmlns:o="urn:schemas-microsoft-com:office:office" xmlns:r="http://schemas.openxmlformats.org/officeDocument/2006/relationships" xmlns:m="http://schemas.openxmlformats.org/officeDocument/2006/math" xmlns:v="urn:schemas-microsoft-com:vml" xmlns:wp14="http://schemas.microsoft.com/office/word/2010/wordprocessingDrawing" xmlns:wp="http://schemas.openxmlformats.org/drawingml/2006/wordprocessingDrawing" xmlns:w10="urn:schemas-microsoft-com:office:word" xmlns:w="http://schemas.openxmlformats.org/wordprocessingml/2006/main" xmlns:w14="http://schemas.microsoft.com/office/word/2010/wordml" xmlns:w15="http://schemas.microsoft.com/office/word/2012/wordml" xmlns:w16cex="http://schemas.microsoft.com/office/word/2018/wordml/cex" xmlns:w16cid="http://schemas.microsoft.com/office/word/2016/wordml/cid" xmlns:w16="http://schemas.microsoft.com/office/word/2018/wordml" xmlns:w16sdtdh="http://schemas.microsoft.com/office/word/2020/wordml/sdtdatahash" xmlns:w16se="http://schemas.microsoft.com/office/word/2015/wordml/symex" xmlns:wpg="http://schemas.microsoft.com/office/word/2010/wordprocessingGroup" xmlns:wpi="http://schemas.microsoft.com/office/word/2010/wordprocessingInk" xmlns:wne="http://schemas.microsoft.com/office/word/2006/wordml" xmlns:wps="http://schemas.microsoft.com/office/word/2010/wordprocessingShape" mc:Ignorable="w14 w15 w16se w16cid w16 w16cex w16sdtdh wp14">
   <w:body>
     <w:p>
       <w:pPr>
@@ -42,7 +42,7 @@
           <w:left w:w="70" w:type="dxa"/>
           <w:right w:w="70" w:type="dxa"/>
         </w:tblCellMar>
-        <w:tblLook w:val="0000"/>
+        <w:tblLook w:val="0000" w:firstRow="0" w:lastRow="0" w:firstColumn="0" w:lastColumn="0" w:noHBand="0" w:noVBand="0"/>
       </w:tblPr>
       <w:tblGrid>
         <w:gridCol w:w="3686"/>
@@ -386,7 +386,14 @@
                 <w:rFonts w:ascii="Arial" w:hAnsi="Arial"/>
                 <w:sz w:val="24"/>
               </w:rPr>
-              <w:t>20</w:t>
+              <w:t>2</w:t>
+            </w:r>
+            <w:r>
+              <w:rPr>
+                <w:rFonts w:ascii="Arial" w:hAnsi="Arial"/>
+                <w:sz w:val="24"/>
+              </w:rPr>
+              <w:t>1</w:t>
             </w:r>
           </w:p>
         </w:tc>
@@ -436,7 +443,7 @@
           <w:left w:w="70" w:type="dxa"/>
           <w:right w:w="70" w:type="dxa"/>
         </w:tblCellMar>
-        <w:tblLook w:val="0000"/>
+        <w:tblLook w:val="0000" w:firstRow="0" w:lastRow="0" w:firstColumn="0" w:lastColumn="0" w:noHBand="0" w:noVBand="0"/>
       </w:tblPr>
       <w:tblGrid>
         <w:gridCol w:w="5790"/>
@@ -499,18 +506,8 @@
                 <w:sz w:val="24"/>
                 <w:lang w:val="es-ES_tradnl"/>
               </w:rPr>
-              <w:t xml:space="preserve"> Celina </w:t>
+              <w:t xml:space="preserve"> Celina Drovandi</w:t>
             </w:r>
-            <w:proofErr w:type="spellStart"/>
-            <w:r>
-              <w:rPr>
-                <w:rFonts w:ascii="Arial" w:hAnsi="Arial"/>
-                <w:sz w:val="24"/>
-                <w:lang w:val="es-ES_tradnl"/>
-              </w:rPr>
-              <w:t>Drovandi</w:t>
-            </w:r>
-            <w:proofErr w:type="spellEnd"/>
             <w:r>
               <w:rPr>
                 <w:rFonts w:ascii="Arial" w:hAnsi="Arial"/>
@@ -686,18 +683,8 @@
                 <w:sz w:val="24"/>
                 <w:lang w:val="es-ES_tradnl"/>
               </w:rPr>
-              <w:t xml:space="preserve"> Ing. Carolina </w:t>
+              <w:t xml:space="preserve"> Ing. Carolina Canessa</w:t>
             </w:r>
-            <w:proofErr w:type="spellStart"/>
-            <w:r>
-              <w:rPr>
-                <w:rFonts w:ascii="Arial" w:hAnsi="Arial"/>
-                <w:sz w:val="24"/>
-                <w:lang w:val="es-ES_tradnl"/>
-              </w:rPr>
-              <w:t>Canessa</w:t>
-            </w:r>
-            <w:proofErr w:type="spellEnd"/>
           </w:p>
         </w:tc>
         <w:tc>
@@ -782,7 +769,7 @@
           <w:left w:w="70" w:type="dxa"/>
           <w:right w:w="70" w:type="dxa"/>
         </w:tblCellMar>
-        <w:tblLook w:val="0000"/>
+        <w:tblLook w:val="0000" w:firstRow="0" w:lastRow="0" w:firstColumn="0" w:lastColumn="0" w:noHBand="0" w:noVBand="0"/>
       </w:tblPr>
       <w:tblGrid>
         <w:gridCol w:w="9782"/>
@@ -1617,21 +1604,21 @@
         <w:rPr>
           <w:sz w:val="24"/>
         </w:rPr>
-        <w:t xml:space="preserve">II.A.1.Método </w:t>
+        <w:t>II.A.</w:t>
       </w:r>
       <w:proofErr w:type="gramStart"/>
       <w:r>
         <w:rPr>
           <w:sz w:val="24"/>
         </w:rPr>
-        <w:t>Simplex ,</w:t>
+        <w:t>1.Método</w:t>
       </w:r>
       <w:proofErr w:type="gramEnd"/>
       <w:r>
         <w:rPr>
           <w:sz w:val="24"/>
         </w:rPr>
-        <w:t xml:space="preserve"> bases matemáticas.</w:t>
+        <w:t xml:space="preserve"> Simplex , bases matemáticas.</w:t>
       </w:r>
     </w:p>
     <w:p>
@@ -2170,19 +2157,25 @@
           <w:sz w:val="24"/>
         </w:rPr>
       </w:pPr>
+      <w:r>
+        <w:rPr>
+          <w:sz w:val="24"/>
+        </w:rPr>
+        <w:t>IV.A.</w:t>
+      </w:r>
       <w:proofErr w:type="gramStart"/>
       <w:r>
         <w:rPr>
           <w:sz w:val="24"/>
         </w:rPr>
-        <w:t>IV.A.2.Postoptimización :sensibilidad</w:t>
+        <w:t>2.Postoptimización</w:t>
       </w:r>
       <w:proofErr w:type="gramEnd"/>
       <w:r>
         <w:rPr>
           <w:sz w:val="24"/>
         </w:rPr>
-        <w:t xml:space="preserve"> de los recursos, interpretación gráfica.</w:t>
+        <w:t> :sensibilidad de los recursos, interpretación gráfica.</w:t>
       </w:r>
     </w:p>
     <w:p>
@@ -2266,21 +2259,7 @@
         <w:rPr>
           <w:sz w:val="24"/>
         </w:rPr>
-        <w:t xml:space="preserve"> de plano cortante. </w:t>
-      </w:r>
-      <w:proofErr w:type="gramStart"/>
-      <w:r>
-        <w:rPr>
-          <w:sz w:val="24"/>
-        </w:rPr>
-        <w:t>pasos</w:t>
-      </w:r>
-      <w:proofErr w:type="gramEnd"/>
-      <w:r>
-        <w:rPr>
-          <w:sz w:val="24"/>
-        </w:rPr>
-        <w:t>, nueva restricción en Simplex.</w:t>
+        <w:t xml:space="preserve"> de plano cortante. pasos, nueva restricción en Simplex.</w:t>
       </w:r>
     </w:p>
     <w:p>
@@ -3136,63 +3115,63 @@
         <w:rPr>
           <w:sz w:val="24"/>
         </w:rPr>
-        <w:t xml:space="preserve">VII.A.1.Modelo N* </w:t>
+        <w:t>VII.A.</w:t>
       </w:r>
       <w:proofErr w:type="gramStart"/>
       <w:r>
         <w:rPr>
           <w:sz w:val="24"/>
         </w:rPr>
-        <w:t>1 :</w:t>
+        <w:t>1.Modelo</w:t>
       </w:r>
       <w:proofErr w:type="gramEnd"/>
       <w:r>
         <w:rPr>
           <w:sz w:val="24"/>
         </w:rPr>
-        <w:t xml:space="preserve"> fuente infinita, cola ilimitada, un servidor.</w:t>
-      </w:r>
-    </w:p>
-    <w:p>
-      <w:pPr>
-        <w:tabs>
-          <w:tab w:val="left" w:pos="720"/>
-          <w:tab w:val="left" w:pos="1440"/>
-          <w:tab w:val="left" w:pos="2160"/>
-          <w:tab w:val="left" w:pos="2880"/>
-          <w:tab w:val="left" w:pos="3600"/>
-          <w:tab w:val="left" w:pos="4320"/>
-          <w:tab w:val="left" w:pos="5040"/>
-          <w:tab w:val="left" w:pos="5760"/>
-          <w:tab w:val="left" w:pos="6480"/>
-          <w:tab w:val="left" w:pos="7200"/>
-          <w:tab w:val="left" w:pos="7920"/>
-          <w:tab w:val="left" w:pos="8640"/>
-        </w:tabs>
-        <w:jc w:val="both"/>
-        <w:rPr>
-          <w:sz w:val="24"/>
-        </w:rPr>
-      </w:pPr>
-      <w:r>
-        <w:rPr>
-          <w:sz w:val="24"/>
-        </w:rPr>
-        <w:t xml:space="preserve">VII.A.2.Modelo Nº 2 -. </w:t>
+        <w:t xml:space="preserve"> N* 1 : fuente infinita, cola ilimitada, un servidor.</w:t>
+      </w:r>
+    </w:p>
+    <w:p>
+      <w:pPr>
+        <w:tabs>
+          <w:tab w:val="left" w:pos="720"/>
+          <w:tab w:val="left" w:pos="1440"/>
+          <w:tab w:val="left" w:pos="2160"/>
+          <w:tab w:val="left" w:pos="2880"/>
+          <w:tab w:val="left" w:pos="3600"/>
+          <w:tab w:val="left" w:pos="4320"/>
+          <w:tab w:val="left" w:pos="5040"/>
+          <w:tab w:val="left" w:pos="5760"/>
+          <w:tab w:val="left" w:pos="6480"/>
+          <w:tab w:val="left" w:pos="7200"/>
+          <w:tab w:val="left" w:pos="7920"/>
+          <w:tab w:val="left" w:pos="8640"/>
+        </w:tabs>
+        <w:jc w:val="both"/>
+        <w:rPr>
+          <w:sz w:val="24"/>
+        </w:rPr>
+      </w:pPr>
+      <w:r>
+        <w:rPr>
+          <w:sz w:val="24"/>
+        </w:rPr>
+        <w:t xml:space="preserve">VII.A.2.Modelo Nº 2 -. fuente </w:t>
       </w:r>
       <w:proofErr w:type="gramStart"/>
       <w:r>
         <w:rPr>
           <w:sz w:val="24"/>
         </w:rPr>
-        <w:t>fuente</w:t>
+        <w:t>infinita ,</w:t>
       </w:r>
       <w:proofErr w:type="gramEnd"/>
       <w:r>
         <w:rPr>
           <w:sz w:val="24"/>
         </w:rPr>
-        <w:t xml:space="preserve"> infinita , cola ilimitada ,varios servidores.</w:t>
+        <w:t xml:space="preserve"> cola ilimitada ,varios servidores.</w:t>
       </w:r>
     </w:p>
     <w:p>
@@ -3339,18 +3318,12 @@
           <w:sz w:val="24"/>
         </w:rPr>
       </w:pPr>
-      <w:r>
-        <w:rPr>
-          <w:sz w:val="24"/>
-        </w:rPr>
-        <w:t>VII</w:t>
-      </w:r>
       <w:proofErr w:type="gramStart"/>
       <w:r>
         <w:rPr>
           <w:sz w:val="24"/>
         </w:rPr>
-        <w:t>,A.6.Modelo</w:t>
+        <w:t>VII,A.6.Modelo</w:t>
       </w:r>
       <w:proofErr w:type="gramEnd"/>
       <w:r>
@@ -3637,21 +3610,21 @@
         <w:rPr>
           <w:sz w:val="24"/>
         </w:rPr>
-        <w:t>VIII.B.1.Modelo Nº</w:t>
+        <w:t>VIII.B.</w:t>
       </w:r>
       <w:proofErr w:type="gramStart"/>
       <w:r>
         <w:rPr>
           <w:sz w:val="24"/>
         </w:rPr>
-        <w:t>1 :</w:t>
+        <w:t>1.Modelo</w:t>
       </w:r>
       <w:proofErr w:type="gramEnd"/>
       <w:r>
         <w:rPr>
           <w:sz w:val="24"/>
         </w:rPr>
-        <w:t xml:space="preserve"> administración por períodos con demanda constante .</w:t>
+        <w:t xml:space="preserve"> Nº1 : administración por períodos con demanda constante .</w:t>
       </w:r>
     </w:p>
     <w:p>
@@ -3683,21 +3656,21 @@
         <w:rPr>
           <w:sz w:val="24"/>
         </w:rPr>
-        <w:t>VIII.B.2.Modelo Nº</w:t>
+        <w:t>VIII.B.</w:t>
       </w:r>
       <w:proofErr w:type="gramStart"/>
       <w:r>
         <w:rPr>
           <w:sz w:val="24"/>
         </w:rPr>
-        <w:t>2 :</w:t>
+        <w:t>2.Modelo</w:t>
       </w:r>
       <w:proofErr w:type="gramEnd"/>
       <w:r>
         <w:rPr>
           <w:sz w:val="24"/>
         </w:rPr>
-        <w:t xml:space="preserve"> administración por períodos con </w:t>
+        <w:t xml:space="preserve"> Nº2 : administración por períodos con </w:t>
       </w:r>
       <w:proofErr w:type="spellStart"/>
       <w:r>
@@ -3828,16 +3801,22 @@
         <w:rPr>
           <w:sz w:val="24"/>
         </w:rPr>
-        <w:t>VIII.C.1.Modelo Nº4: modelo de generalización</w:t>
+        <w:t>VIII.C.</w:t>
       </w:r>
       <w:proofErr w:type="gramStart"/>
       <w:r>
         <w:rPr>
           <w:sz w:val="24"/>
         </w:rPr>
-        <w:t>..</w:t>
+        <w:t>1.Modelo</w:t>
       </w:r>
       <w:proofErr w:type="gramEnd"/>
+      <w:r>
+        <w:rPr>
+          <w:sz w:val="24"/>
+        </w:rPr>
+        <w:t xml:space="preserve"> Nº4: modelo de generalización..</w:t>
+      </w:r>
     </w:p>
     <w:p>
       <w:pPr>
@@ -4014,35 +3993,21 @@
         <w:rPr>
           <w:sz w:val="24"/>
         </w:rPr>
-        <w:t>IX.A.2.Modelo Nº 7</w:t>
+        <w:t>IX.A.</w:t>
       </w:r>
       <w:proofErr w:type="gramStart"/>
       <w:r>
         <w:rPr>
           <w:sz w:val="24"/>
         </w:rPr>
-        <w:t>,.</w:t>
+        <w:t>2.Modelo</w:t>
       </w:r>
       <w:proofErr w:type="gramEnd"/>
       <w:r>
         <w:rPr>
           <w:sz w:val="24"/>
         </w:rPr>
-        <w:t xml:space="preserve"> </w:t>
-      </w:r>
-      <w:proofErr w:type="gramStart"/>
-      <w:r>
-        <w:rPr>
-          <w:sz w:val="24"/>
-        </w:rPr>
-        <w:t>modelo</w:t>
-      </w:r>
-      <w:proofErr w:type="gramEnd"/>
-      <w:r>
-        <w:rPr>
-          <w:sz w:val="24"/>
-        </w:rPr>
-        <w:t xml:space="preserve"> con demanda aleatoria, con costo de almacenamiento y de ruptura.</w:t>
+        <w:t xml:space="preserve"> Nº 7,. modelo con demanda aleatoria, con costo de almacenamiento y de ruptura.</w:t>
       </w:r>
     </w:p>
     <w:p>
@@ -4239,21 +4204,7 @@
         <w:rPr>
           <w:sz w:val="24"/>
         </w:rPr>
-        <w:t xml:space="preserve">, de </w:t>
-      </w:r>
-      <w:proofErr w:type="spellStart"/>
-      <w:r>
-        <w:rPr>
-          <w:sz w:val="24"/>
-        </w:rPr>
-        <w:t>Hurwicz</w:t>
-      </w:r>
-      <w:proofErr w:type="spellEnd"/>
-      <w:r>
-        <w:rPr>
-          <w:sz w:val="24"/>
-        </w:rPr>
-        <w:t>, de arrepentimiento, de Laplace.</w:t>
+        <w:t>, de Hurwicz, de arrepentimiento, de Laplace.</w:t>
       </w:r>
     </w:p>
     <w:p>
@@ -4329,21 +4280,7 @@
         <w:rPr>
           <w:sz w:val="24"/>
         </w:rPr>
-        <w:t xml:space="preserve"> distribución a priori, distribución  a posteriori, procedimiento de </w:t>
-      </w:r>
-      <w:proofErr w:type="spellStart"/>
-      <w:r>
-        <w:rPr>
-          <w:sz w:val="24"/>
-        </w:rPr>
-        <w:t>Bayes</w:t>
-      </w:r>
-      <w:proofErr w:type="spellEnd"/>
-      <w:r>
-        <w:rPr>
-          <w:sz w:val="24"/>
-        </w:rPr>
-        <w:t>.</w:t>
+        <w:t xml:space="preserve"> distribución a priori, distribución  a posteriori, procedimiento de Bayes.</w:t>
       </w:r>
     </w:p>
     <w:p>
@@ -4397,8 +4334,6 @@
           <w:lang w:val="es-ES_tradnl"/>
         </w:rPr>
       </w:pPr>
-      <w:bookmarkStart w:id="0" w:name="_GoBack"/>
-      <w:bookmarkEnd w:id="0"/>
     </w:p>
     <w:p>
       <w:pPr>
@@ -5621,163 +5556,125 @@
         <w:rPr>
           <w:u w:val="none"/>
         </w:rPr>
+        <w:t xml:space="preserve"> Drovandi</w:t>
+      </w:r>
+      <w:r>
+        <w:rPr>
+          <w:u w:val="none"/>
+        </w:rPr>
         <w:t xml:space="preserve"> </w:t>
       </w:r>
+    </w:p>
+    <w:p>
+      <w:pPr>
+        <w:pStyle w:val="Textoindependiente"/>
+        <w:rPr>
+          <w:u w:val="none"/>
+        </w:rPr>
+      </w:pPr>
+      <w:r>
+        <w:rPr>
+          <w:u w:val="none"/>
+        </w:rPr>
+        <w:t xml:space="preserve">Fenómenos de </w:t>
+      </w:r>
+      <w:r>
+        <w:rPr>
+          <w:u w:val="none"/>
+        </w:rPr>
+        <w:t>Espera:</w:t>
+      </w:r>
+      <w:r>
+        <w:rPr>
+          <w:u w:val="none"/>
+        </w:rPr>
+        <w:t xml:space="preserve"> </w:t>
+      </w:r>
       <w:proofErr w:type="spellStart"/>
       <w:r>
         <w:rPr>
           <w:u w:val="none"/>
         </w:rPr>
-        <w:t>Drovandi</w:t>
+        <w:t>Dra.Ing.Celina</w:t>
       </w:r>
       <w:proofErr w:type="spellEnd"/>
       <w:r>
         <w:rPr>
           <w:u w:val="none"/>
         </w:rPr>
+        <w:t xml:space="preserve"> Drovandi</w:t>
+      </w:r>
+    </w:p>
+    <w:p>
+      <w:pPr>
+        <w:pStyle w:val="Textoindependiente"/>
+        <w:rPr>
+          <w:u w:val="none"/>
+        </w:rPr>
+      </w:pPr>
+      <w:r>
+        <w:rPr>
+          <w:u w:val="none"/>
+        </w:rPr>
+        <w:t xml:space="preserve">Transporte: </w:t>
+      </w:r>
+      <w:proofErr w:type="spellStart"/>
+      <w:r>
+        <w:rPr>
+          <w:u w:val="none"/>
+        </w:rPr>
+        <w:t>Dra.Ing.Celina</w:t>
+      </w:r>
+      <w:proofErr w:type="spellEnd"/>
+      <w:r>
+        <w:rPr>
+          <w:u w:val="none"/>
+        </w:rPr>
+        <w:t xml:space="preserve"> Drovandi </w:t>
+      </w:r>
+    </w:p>
+    <w:p>
+      <w:pPr>
+        <w:pStyle w:val="Textoindependiente"/>
+      </w:pPr>
+      <w:r>
+        <w:rPr>
+          <w:u w:val="none"/>
+        </w:rPr>
+        <w:t>Teoría</w:t>
+      </w:r>
+      <w:r>
+        <w:rPr>
+          <w:u w:val="none"/>
+        </w:rPr>
+        <w:t xml:space="preserve"> de </w:t>
+      </w:r>
+      <w:r>
+        <w:rPr>
+          <w:u w:val="none"/>
+        </w:rPr>
+        <w:t>inventarios:</w:t>
+      </w:r>
+      <w:r>
+        <w:rPr>
+          <w:u w:val="none"/>
+        </w:rPr>
         <w:t xml:space="preserve"> </w:t>
       </w:r>
-    </w:p>
-    <w:p>
-      <w:pPr>
-        <w:pStyle w:val="Textoindependiente"/>
+      <w:proofErr w:type="spellStart"/>
+      <w:r>
         <w:rPr>
           <w:u w:val="none"/>
         </w:rPr>
-      </w:pPr>
+        <w:t>Dra.Ing.Celina</w:t>
+      </w:r>
+      <w:proofErr w:type="spellEnd"/>
       <w:r>
         <w:rPr>
           <w:u w:val="none"/>
         </w:rPr>
-        <w:t xml:space="preserve">Fenómenos de </w:t>
-      </w:r>
-      <w:r>
-        <w:rPr>
-          <w:u w:val="none"/>
-        </w:rPr>
-        <w:t>Espera:</w:t>
-      </w:r>
-      <w:r>
-        <w:rPr>
-          <w:u w:val="none"/>
-        </w:rPr>
-        <w:t xml:space="preserve"> </w:t>
-      </w:r>
-      <w:proofErr w:type="spellStart"/>
-      <w:r>
-        <w:rPr>
-          <w:u w:val="none"/>
-        </w:rPr>
-        <w:t>Dra.Ing.Celina</w:t>
-      </w:r>
-      <w:proofErr w:type="spellEnd"/>
-      <w:r>
-        <w:rPr>
-          <w:u w:val="none"/>
-        </w:rPr>
-        <w:t xml:space="preserve"> </w:t>
-      </w:r>
-      <w:proofErr w:type="spellStart"/>
-      <w:r>
-        <w:rPr>
-          <w:u w:val="none"/>
-        </w:rPr>
-        <w:t>Drovandi</w:t>
-      </w:r>
-      <w:proofErr w:type="spellEnd"/>
-    </w:p>
-    <w:p>
-      <w:pPr>
-        <w:pStyle w:val="Textoindependiente"/>
-        <w:rPr>
-          <w:u w:val="none"/>
-        </w:rPr>
-      </w:pPr>
-      <w:r>
-        <w:rPr>
-          <w:u w:val="none"/>
-        </w:rPr>
-        <w:t xml:space="preserve">Transporte: </w:t>
-      </w:r>
-      <w:proofErr w:type="spellStart"/>
-      <w:r>
-        <w:rPr>
-          <w:u w:val="none"/>
-        </w:rPr>
-        <w:t>Dra.Ing.Celina</w:t>
-      </w:r>
-      <w:proofErr w:type="spellEnd"/>
-      <w:r>
-        <w:rPr>
-          <w:u w:val="none"/>
-        </w:rPr>
-        <w:t xml:space="preserve"> </w:t>
-      </w:r>
-      <w:proofErr w:type="spellStart"/>
-      <w:r>
-        <w:rPr>
-          <w:u w:val="none"/>
-        </w:rPr>
-        <w:t>Drovandi</w:t>
-      </w:r>
-      <w:proofErr w:type="spellEnd"/>
-      <w:r>
-        <w:rPr>
-          <w:u w:val="none"/>
-        </w:rPr>
-        <w:t xml:space="preserve"> </w:t>
-      </w:r>
-    </w:p>
-    <w:p>
-      <w:pPr>
-        <w:pStyle w:val="Textoindependiente"/>
-      </w:pPr>
-      <w:r>
-        <w:rPr>
-          <w:u w:val="none"/>
-        </w:rPr>
-        <w:t>Teoría</w:t>
-      </w:r>
-      <w:r>
-        <w:rPr>
-          <w:u w:val="none"/>
-        </w:rPr>
-        <w:t xml:space="preserve"> de </w:t>
-      </w:r>
-      <w:r>
-        <w:rPr>
-          <w:u w:val="none"/>
-        </w:rPr>
-        <w:t>inventarios:</w:t>
-      </w:r>
-      <w:r>
-        <w:rPr>
-          <w:u w:val="none"/>
-        </w:rPr>
-        <w:t xml:space="preserve"> </w:t>
-      </w:r>
-      <w:proofErr w:type="spellStart"/>
-      <w:r>
-        <w:rPr>
-          <w:u w:val="none"/>
-        </w:rPr>
-        <w:t>Dra.Ing.Celina</w:t>
-      </w:r>
-      <w:proofErr w:type="spellEnd"/>
-      <w:r>
-        <w:rPr>
-          <w:u w:val="none"/>
-        </w:rPr>
-        <w:t xml:space="preserve"> </w:t>
-      </w:r>
-      <w:proofErr w:type="spellStart"/>
-      <w:r>
-        <w:rPr>
-          <w:u w:val="none"/>
-        </w:rPr>
-        <w:t>Drovandi</w:t>
-      </w:r>
-      <w:proofErr w:type="spellEnd"/>
+        <w:t xml:space="preserve"> Drovandi</w:t>
+      </w:r>
     </w:p>
     <w:p>
       <w:pPr>
@@ -5812,8 +5709,8 @@
 </file>
 
 <file path=word/numbering.xml><?xml version="1.0" encoding="utf-8"?>
-<w:numbering xmlns:ve="http://schemas.openxmlformats.org/markup-compatibility/2006" xmlns:o="urn:schemas-microsoft-com:office:office" xmlns:r="http://schemas.openxmlformats.org/officeDocument/2006/relationships" xmlns:m="http://schemas.openxmlformats.org/officeDocument/2006/math" xmlns:v="urn:schemas-microsoft-com:vml" xmlns:wp="http://schemas.openxmlformats.org/drawingml/2006/wordprocessingDrawing" xmlns:w10="urn:schemas-microsoft-com:office:word" xmlns:w="http://schemas.openxmlformats.org/wordprocessingml/2006/main" xmlns:wne="http://schemas.microsoft.com/office/word/2006/wordml">
-  <w:abstractNum w:abstractNumId="0">
+<w:numbering xmlns:wpc="http://schemas.microsoft.com/office/word/2010/wordprocessingCanvas" xmlns:cx="http://schemas.microsoft.com/office/drawing/2014/chartex" xmlns:cx1="http://schemas.microsoft.com/office/drawing/2015/9/8/chartex" xmlns:cx2="http://schemas.microsoft.com/office/drawing/2015/10/21/chartex" xmlns:cx3="http://schemas.microsoft.com/office/drawing/2016/5/9/chartex" xmlns:cx4="http://schemas.microsoft.com/office/drawing/2016/5/10/chartex" xmlns:cx5="http://schemas.microsoft.com/office/drawing/2016/5/11/chartex" xmlns:cx6="http://schemas.microsoft.com/office/drawing/2016/5/12/chartex" xmlns:cx7="http://schemas.microsoft.com/office/drawing/2016/5/13/chartex" xmlns:cx8="http://schemas.microsoft.com/office/drawing/2016/5/14/chartex" xmlns:mc="http://schemas.openxmlformats.org/markup-compatibility/2006" xmlns:aink="http://schemas.microsoft.com/office/drawing/2016/ink" xmlns:am3d="http://schemas.microsoft.com/office/drawing/2017/model3d" xmlns:o="urn:schemas-microsoft-com:office:office" xmlns:r="http://schemas.openxmlformats.org/officeDocument/2006/relationships" xmlns:m="http://schemas.openxmlformats.org/officeDocument/2006/math" xmlns:v="urn:schemas-microsoft-com:vml" xmlns:wp14="http://schemas.microsoft.com/office/word/2010/wordprocessingDrawing" xmlns:wp="http://schemas.openxmlformats.org/drawingml/2006/wordprocessingDrawing" xmlns:w10="urn:schemas-microsoft-com:office:word" xmlns:w="http://schemas.openxmlformats.org/wordprocessingml/2006/main" xmlns:w14="http://schemas.microsoft.com/office/word/2010/wordml" xmlns:w15="http://schemas.microsoft.com/office/word/2012/wordml" xmlns:w16cex="http://schemas.microsoft.com/office/word/2018/wordml/cex" xmlns:w16cid="http://schemas.microsoft.com/office/word/2016/wordml/cid" xmlns:w16="http://schemas.microsoft.com/office/word/2018/wordml" xmlns:w16sdtdh="http://schemas.microsoft.com/office/word/2020/wordml/sdtdatahash" xmlns:w16se="http://schemas.microsoft.com/office/word/2015/wordml/symex" xmlns:wpg="http://schemas.microsoft.com/office/word/2010/wordprocessingGroup" xmlns:wpi="http://schemas.microsoft.com/office/word/2010/wordprocessingInk" xmlns:wne="http://schemas.microsoft.com/office/word/2006/wordml" xmlns:wps="http://schemas.microsoft.com/office/word/2010/wordprocessingShape" mc:Ignorable="w14 w15 w16se w16cid w16 w16cex w16sdtdh wp14">
+  <w:abstractNum w:abstractNumId="0" w15:restartNumberingAfterBreak="0">
     <w:nsid w:val="075453CA"/>
     <w:multiLevelType w:val="singleLevel"/>
     <w:tmpl w:val="56487B14"/>
@@ -5832,7 +5729,7 @@
       </w:rPr>
     </w:lvl>
   </w:abstractNum>
-  <w:abstractNum w:abstractNumId="1">
+  <w:abstractNum w:abstractNumId="1" w15:restartNumberingAfterBreak="0">
     <w:nsid w:val="217D6789"/>
     <w:multiLevelType w:val="singleLevel"/>
     <w:tmpl w:val="56487B14"/>
@@ -5851,7 +5748,7 @@
       </w:rPr>
     </w:lvl>
   </w:abstractNum>
-  <w:abstractNum w:abstractNumId="2">
+  <w:abstractNum w:abstractNumId="2" w15:restartNumberingAfterBreak="0">
     <w:nsid w:val="5B6923C8"/>
     <w:multiLevelType w:val="singleLevel"/>
     <w:tmpl w:val="56487B14"/>
@@ -5883,7 +5780,7 @@
 </file>
 
 <file path=word/styles.xml><?xml version="1.0" encoding="utf-8"?>
-<w:styles xmlns:r="http://schemas.openxmlformats.org/officeDocument/2006/relationships" xmlns:w="http://schemas.openxmlformats.org/wordprocessingml/2006/main">
+<w:styles xmlns:mc="http://schemas.openxmlformats.org/markup-compatibility/2006" xmlns:r="http://schemas.openxmlformats.org/officeDocument/2006/relationships" xmlns:w="http://schemas.openxmlformats.org/wordprocessingml/2006/main" xmlns:w14="http://schemas.microsoft.com/office/word/2010/wordml" xmlns:w15="http://schemas.microsoft.com/office/word/2012/wordml" xmlns:w16cex="http://schemas.microsoft.com/office/word/2018/wordml/cex" xmlns:w16cid="http://schemas.microsoft.com/office/word/2016/wordml/cid" xmlns:w16="http://schemas.microsoft.com/office/word/2018/wordml" xmlns:w16sdtdh="http://schemas.microsoft.com/office/word/2020/wordml/sdtdatahash" xmlns:w16se="http://schemas.microsoft.com/office/word/2015/wordml/symex" mc:Ignorable="w14 w15 w16se w16cid w16 w16cex w16sdtdh">
   <w:docDefaults>
     <w:rPrDefault>
       <w:rPr>
@@ -5893,10 +5790,10 @@
     </w:rPrDefault>
     <w:pPrDefault/>
   </w:docDefaults>
-  <w:latentStyles w:defLockedState="0" w:defUIPriority="0" w:defSemiHidden="0" w:defUnhideWhenUsed="0" w:defQFormat="0" w:count="267">
+  <w:latentStyles w:defLockedState="0" w:defUIPriority="0" w:defSemiHidden="0" w:defUnhideWhenUsed="0" w:defQFormat="0" w:count="376">
     <w:lsdException w:name="Normal" w:qFormat="1"/>
     <w:lsdException w:name="heading 1" w:qFormat="1"/>
-    <w:lsdException w:name="heading 2" w:qFormat="1"/>
+    <w:lsdException w:name="heading 2" w:semiHidden="1" w:unhideWhenUsed="1" w:qFormat="1"/>
     <w:lsdException w:name="heading 3" w:semiHidden="1" w:unhideWhenUsed="1" w:qFormat="1"/>
     <w:lsdException w:name="heading 4" w:semiHidden="1" w:unhideWhenUsed="1" w:qFormat="1"/>
     <w:lsdException w:name="heading 5" w:semiHidden="1" w:unhideWhenUsed="1" w:qFormat="1"/>
@@ -5904,11 +5801,140 @@
     <w:lsdException w:name="heading 7" w:semiHidden="1" w:unhideWhenUsed="1" w:qFormat="1"/>
     <w:lsdException w:name="heading 8" w:semiHidden="1" w:unhideWhenUsed="1" w:qFormat="1"/>
     <w:lsdException w:name="heading 9" w:semiHidden="1" w:unhideWhenUsed="1" w:qFormat="1"/>
+    <w:lsdException w:name="index 1" w:semiHidden="1" w:unhideWhenUsed="1"/>
+    <w:lsdException w:name="index 2" w:semiHidden="1" w:unhideWhenUsed="1"/>
+    <w:lsdException w:name="index 3" w:semiHidden="1" w:unhideWhenUsed="1"/>
+    <w:lsdException w:name="index 4" w:semiHidden="1" w:unhideWhenUsed="1"/>
+    <w:lsdException w:name="index 5" w:semiHidden="1" w:unhideWhenUsed="1"/>
+    <w:lsdException w:name="index 6" w:semiHidden="1" w:unhideWhenUsed="1"/>
+    <w:lsdException w:name="index 7" w:semiHidden="1" w:unhideWhenUsed="1"/>
+    <w:lsdException w:name="index 8" w:semiHidden="1" w:unhideWhenUsed="1"/>
+    <w:lsdException w:name="index 9" w:semiHidden="1" w:unhideWhenUsed="1"/>
+    <w:lsdException w:name="toc 1" w:semiHidden="1" w:unhideWhenUsed="1"/>
+    <w:lsdException w:name="toc 2" w:semiHidden="1" w:unhideWhenUsed="1"/>
+    <w:lsdException w:name="toc 3" w:semiHidden="1" w:unhideWhenUsed="1"/>
+    <w:lsdException w:name="toc 4" w:semiHidden="1" w:unhideWhenUsed="1"/>
+    <w:lsdException w:name="toc 5" w:semiHidden="1" w:unhideWhenUsed="1"/>
+    <w:lsdException w:name="toc 6" w:semiHidden="1" w:unhideWhenUsed="1"/>
+    <w:lsdException w:name="toc 7" w:semiHidden="1" w:unhideWhenUsed="1"/>
+    <w:lsdException w:name="toc 8" w:semiHidden="1" w:unhideWhenUsed="1"/>
+    <w:lsdException w:name="toc 9" w:semiHidden="1" w:unhideWhenUsed="1"/>
+    <w:lsdException w:name="Normal Indent" w:semiHidden="1" w:unhideWhenUsed="1"/>
+    <w:lsdException w:name="footnote text" w:semiHidden="1" w:unhideWhenUsed="1"/>
+    <w:lsdException w:name="annotation text" w:semiHidden="1" w:unhideWhenUsed="1"/>
+    <w:lsdException w:name="header" w:semiHidden="1" w:unhideWhenUsed="1"/>
+    <w:lsdException w:name="footer" w:semiHidden="1" w:unhideWhenUsed="1"/>
+    <w:lsdException w:name="index heading" w:semiHidden="1" w:unhideWhenUsed="1"/>
     <w:lsdException w:name="caption" w:semiHidden="1" w:unhideWhenUsed="1" w:qFormat="1"/>
+    <w:lsdException w:name="table of figures" w:semiHidden="1" w:unhideWhenUsed="1"/>
+    <w:lsdException w:name="envelope address" w:semiHidden="1" w:unhideWhenUsed="1"/>
+    <w:lsdException w:name="envelope return" w:semiHidden="1" w:unhideWhenUsed="1"/>
+    <w:lsdException w:name="footnote reference" w:semiHidden="1" w:unhideWhenUsed="1"/>
+    <w:lsdException w:name="annotation reference" w:semiHidden="1" w:unhideWhenUsed="1"/>
+    <w:lsdException w:name="line number" w:semiHidden="1" w:unhideWhenUsed="1"/>
+    <w:lsdException w:name="page number" w:semiHidden="1" w:unhideWhenUsed="1"/>
+    <w:lsdException w:name="endnote reference" w:semiHidden="1" w:unhideWhenUsed="1"/>
+    <w:lsdException w:name="endnote text" w:semiHidden="1" w:unhideWhenUsed="1"/>
+    <w:lsdException w:name="macro" w:semiHidden="1" w:unhideWhenUsed="1"/>
+    <w:lsdException w:name="toa heading" w:semiHidden="1" w:unhideWhenUsed="1"/>
+    <w:lsdException w:name="List Number" w:semiHidden="1" w:unhideWhenUsed="1"/>
+    <w:lsdException w:name="List 2" w:semiHidden="1" w:unhideWhenUsed="1"/>
+    <w:lsdException w:name="List 3" w:semiHidden="1" w:unhideWhenUsed="1"/>
+    <w:lsdException w:name="List 4" w:semiHidden="1" w:unhideWhenUsed="1"/>
+    <w:lsdException w:name="List 5" w:semiHidden="1" w:unhideWhenUsed="1"/>
+    <w:lsdException w:name="List Bullet 2" w:semiHidden="1" w:unhideWhenUsed="1"/>
+    <w:lsdException w:name="List Bullet 3" w:semiHidden="1" w:unhideWhenUsed="1"/>
+    <w:lsdException w:name="List Bullet 4" w:semiHidden="1" w:unhideWhenUsed="1"/>
+    <w:lsdException w:name="List Bullet 5" w:semiHidden="1" w:unhideWhenUsed="1"/>
+    <w:lsdException w:name="List Number 2" w:semiHidden="1" w:unhideWhenUsed="1"/>
+    <w:lsdException w:name="List Number 3" w:semiHidden="1" w:unhideWhenUsed="1"/>
+    <w:lsdException w:name="List Number 4" w:semiHidden="1" w:unhideWhenUsed="1"/>
+    <w:lsdException w:name="List Number 5" w:semiHidden="1" w:unhideWhenUsed="1"/>
     <w:lsdException w:name="Title" w:qFormat="1"/>
+    <w:lsdException w:name="Closing" w:semiHidden="1" w:unhideWhenUsed="1"/>
+    <w:lsdException w:name="Signature" w:semiHidden="1" w:unhideWhenUsed="1"/>
+    <w:lsdException w:name="Default Paragraph Font" w:semiHidden="1" w:unhideWhenUsed="1"/>
+    <w:lsdException w:name="Body Text" w:semiHidden="1" w:unhideWhenUsed="1"/>
+    <w:lsdException w:name="Body Text Indent" w:semiHidden="1" w:unhideWhenUsed="1"/>
+    <w:lsdException w:name="List Continue" w:semiHidden="1" w:unhideWhenUsed="1"/>
+    <w:lsdException w:name="Message Header" w:semiHidden="1" w:unhideWhenUsed="1"/>
     <w:lsdException w:name="Subtitle" w:qFormat="1"/>
+    <w:lsdException w:name="Salutation" w:semiHidden="1" w:unhideWhenUsed="1"/>
+    <w:lsdException w:name="Date" w:semiHidden="1" w:unhideWhenUsed="1"/>
+    <w:lsdException w:name="Body Text First Indent" w:semiHidden="1" w:unhideWhenUsed="1"/>
+    <w:lsdException w:name="Body Text First Indent 2" w:semiHidden="1" w:unhideWhenUsed="1"/>
+    <w:lsdException w:name="Note Heading" w:semiHidden="1" w:unhideWhenUsed="1"/>
+    <w:lsdException w:name="Body Text 2" w:semiHidden="1" w:unhideWhenUsed="1"/>
+    <w:lsdException w:name="Body Text 3" w:semiHidden="1" w:unhideWhenUsed="1"/>
+    <w:lsdException w:name="Body Text Indent 2" w:semiHidden="1" w:unhideWhenUsed="1"/>
+    <w:lsdException w:name="Body Text Indent 3" w:semiHidden="1" w:unhideWhenUsed="1"/>
+    <w:lsdException w:name="Block Text" w:semiHidden="1" w:unhideWhenUsed="1"/>
+    <w:lsdException w:name="Hyperlink" w:semiHidden="1" w:unhideWhenUsed="1"/>
+    <w:lsdException w:name="FollowedHyperlink" w:semiHidden="1" w:unhideWhenUsed="1"/>
     <w:lsdException w:name="Strong" w:qFormat="1"/>
     <w:lsdException w:name="Emphasis" w:qFormat="1"/>
+    <w:lsdException w:name="Document Map" w:semiHidden="1" w:unhideWhenUsed="1"/>
+    <w:lsdException w:name="Plain Text" w:semiHidden="1" w:unhideWhenUsed="1"/>
+    <w:lsdException w:name="E-mail Signature" w:semiHidden="1" w:unhideWhenUsed="1"/>
+    <w:lsdException w:name="HTML Top of Form" w:semiHidden="1" w:unhideWhenUsed="1"/>
+    <w:lsdException w:name="HTML Bottom of Form" w:semiHidden="1" w:unhideWhenUsed="1"/>
+    <w:lsdException w:name="Normal (Web)" w:semiHidden="1" w:unhideWhenUsed="1"/>
+    <w:lsdException w:name="HTML Acronym" w:semiHidden="1" w:unhideWhenUsed="1"/>
+    <w:lsdException w:name="HTML Address" w:semiHidden="1" w:unhideWhenUsed="1"/>
+    <w:lsdException w:name="HTML Cite" w:semiHidden="1" w:unhideWhenUsed="1"/>
+    <w:lsdException w:name="HTML Code" w:semiHidden="1" w:unhideWhenUsed="1"/>
+    <w:lsdException w:name="HTML Definition" w:semiHidden="1" w:unhideWhenUsed="1"/>
+    <w:lsdException w:name="HTML Keyboard" w:semiHidden="1" w:unhideWhenUsed="1"/>
+    <w:lsdException w:name="HTML Preformatted" w:semiHidden="1" w:unhideWhenUsed="1"/>
+    <w:lsdException w:name="HTML Sample" w:semiHidden="1" w:unhideWhenUsed="1"/>
+    <w:lsdException w:name="HTML Typewriter" w:semiHidden="1" w:unhideWhenUsed="1"/>
+    <w:lsdException w:name="HTML Variable" w:semiHidden="1" w:unhideWhenUsed="1"/>
+    <w:lsdException w:name="Normal Table" w:semiHidden="1" w:unhideWhenUsed="1"/>
+    <w:lsdException w:name="annotation subject" w:semiHidden="1" w:unhideWhenUsed="1"/>
+    <w:lsdException w:name="No List" w:semiHidden="1" w:unhideWhenUsed="1"/>
+    <w:lsdException w:name="Outline List 1" w:semiHidden="1" w:unhideWhenUsed="1"/>
+    <w:lsdException w:name="Outline List 2" w:semiHidden="1" w:unhideWhenUsed="1"/>
+    <w:lsdException w:name="Outline List 3" w:semiHidden="1" w:unhideWhenUsed="1"/>
+    <w:lsdException w:name="Table Simple 1" w:semiHidden="1" w:unhideWhenUsed="1"/>
+    <w:lsdException w:name="Table Simple 2" w:semiHidden="1" w:unhideWhenUsed="1"/>
+    <w:lsdException w:name="Table Simple 3" w:semiHidden="1" w:unhideWhenUsed="1"/>
+    <w:lsdException w:name="Table Classic 1" w:semiHidden="1" w:unhideWhenUsed="1"/>
+    <w:lsdException w:name="Table Classic 2" w:semiHidden="1" w:unhideWhenUsed="1"/>
+    <w:lsdException w:name="Table Classic 3" w:semiHidden="1" w:unhideWhenUsed="1"/>
+    <w:lsdException w:name="Table Classic 4" w:semiHidden="1" w:unhideWhenUsed="1"/>
+    <w:lsdException w:name="Table Colorful 1" w:semiHidden="1" w:unhideWhenUsed="1"/>
+    <w:lsdException w:name="Table Colorful 2" w:semiHidden="1" w:unhideWhenUsed="1"/>
+    <w:lsdException w:name="Table Colorful 3" w:semiHidden="1" w:unhideWhenUsed="1"/>
+    <w:lsdException w:name="Table Columns 1" w:semiHidden="1" w:unhideWhenUsed="1"/>
+    <w:lsdException w:name="Table Columns 2" w:semiHidden="1" w:unhideWhenUsed="1"/>
+    <w:lsdException w:name="Table Columns 3" w:semiHidden="1" w:unhideWhenUsed="1"/>
+    <w:lsdException w:name="Table Columns 4" w:semiHidden="1" w:unhideWhenUsed="1"/>
+    <w:lsdException w:name="Table Columns 5" w:semiHidden="1" w:unhideWhenUsed="1"/>
+    <w:lsdException w:name="Table Grid 1" w:semiHidden="1" w:unhideWhenUsed="1"/>
+    <w:lsdException w:name="Table Grid 2" w:semiHidden="1" w:unhideWhenUsed="1"/>
+    <w:lsdException w:name="Table Grid 3" w:semiHidden="1" w:unhideWhenUsed="1"/>
+    <w:lsdException w:name="Table Grid 4" w:semiHidden="1" w:unhideWhenUsed="1"/>
+    <w:lsdException w:name="Table Grid 5" w:semiHidden="1" w:unhideWhenUsed="1"/>
+    <w:lsdException w:name="Table Grid 6" w:semiHidden="1" w:unhideWhenUsed="1"/>
+    <w:lsdException w:name="Table Grid 7" w:semiHidden="1" w:unhideWhenUsed="1"/>
+    <w:lsdException w:name="Table Grid 8" w:semiHidden="1" w:unhideWhenUsed="1"/>
+    <w:lsdException w:name="Table List 1" w:semiHidden="1" w:unhideWhenUsed="1"/>
+    <w:lsdException w:name="Table List 2" w:semiHidden="1" w:unhideWhenUsed="1"/>
+    <w:lsdException w:name="Table List 3" w:semiHidden="1" w:unhideWhenUsed="1"/>
+    <w:lsdException w:name="Table List 4" w:semiHidden="1" w:unhideWhenUsed="1"/>
+    <w:lsdException w:name="Table List 5" w:semiHidden="1" w:unhideWhenUsed="1"/>
+    <w:lsdException w:name="Table List 6" w:semiHidden="1" w:unhideWhenUsed="1"/>
+    <w:lsdException w:name="Table List 7" w:semiHidden="1" w:unhideWhenUsed="1"/>
+    <w:lsdException w:name="Table List 8" w:semiHidden="1" w:unhideWhenUsed="1"/>
+    <w:lsdException w:name="Table 3D effects 1" w:semiHidden="1" w:unhideWhenUsed="1"/>
+    <w:lsdException w:name="Table 3D effects 2" w:semiHidden="1" w:unhideWhenUsed="1"/>
+    <w:lsdException w:name="Table 3D effects 3" w:semiHidden="1" w:unhideWhenUsed="1"/>
+    <w:lsdException w:name="Table Contemporary" w:semiHidden="1" w:unhideWhenUsed="1"/>
+    <w:lsdException w:name="Table Elegant" w:semiHidden="1" w:unhideWhenUsed="1"/>
+    <w:lsdException w:name="Table Professional" w:semiHidden="1" w:unhideWhenUsed="1"/>
+    <w:lsdException w:name="Table Subtle 1" w:semiHidden="1" w:unhideWhenUsed="1"/>
+    <w:lsdException w:name="Table Subtle 2" w:semiHidden="1" w:unhideWhenUsed="1"/>
+    <w:lsdException w:name="Table Web 1" w:semiHidden="1" w:unhideWhenUsed="1"/>
     <w:lsdException w:name="Placeholder Text" w:semiHidden="1" w:uiPriority="99"/>
     <w:lsdException w:name="No Spacing" w:uiPriority="1" w:qFormat="1"/>
     <w:lsdException w:name="Light Shading" w:uiPriority="60"/>
@@ -6020,6 +6046,115 @@
     <w:lsdException w:name="Book Title" w:uiPriority="33" w:qFormat="1"/>
     <w:lsdException w:name="Bibliography" w:semiHidden="1" w:uiPriority="37" w:unhideWhenUsed="1"/>
     <w:lsdException w:name="TOC Heading" w:semiHidden="1" w:uiPriority="39" w:unhideWhenUsed="1" w:qFormat="1"/>
+    <w:lsdException w:name="Plain Table 1" w:uiPriority="41"/>
+    <w:lsdException w:name="Plain Table 2" w:uiPriority="42"/>
+    <w:lsdException w:name="Plain Table 3" w:uiPriority="43"/>
+    <w:lsdException w:name="Plain Table 4" w:uiPriority="44"/>
+    <w:lsdException w:name="Plain Table 5" w:uiPriority="45"/>
+    <w:lsdException w:name="Grid Table Light" w:uiPriority="40"/>
+    <w:lsdException w:name="Grid Table 1 Light" w:uiPriority="46"/>
+    <w:lsdException w:name="Grid Table 2" w:uiPriority="47"/>
+    <w:lsdException w:name="Grid Table 3" w:uiPriority="48"/>
+    <w:lsdException w:name="Grid Table 4" w:uiPriority="49"/>
+    <w:lsdException w:name="Grid Table 5 Dark" w:uiPriority="50"/>
+    <w:lsdException w:name="Grid Table 6 Colorful" w:uiPriority="51"/>
+    <w:lsdException w:name="Grid Table 7 Colorful" w:uiPriority="52"/>
+    <w:lsdException w:name="Grid Table 1 Light Accent 1" w:uiPriority="46"/>
+    <w:lsdException w:name="Grid Table 2 Accent 1" w:uiPriority="47"/>
+    <w:lsdException w:name="Grid Table 3 Accent 1" w:uiPriority="48"/>
+    <w:lsdException w:name="Grid Table 4 Accent 1" w:uiPriority="49"/>
+    <w:lsdException w:name="Grid Table 5 Dark Accent 1" w:uiPriority="50"/>
+    <w:lsdException w:name="Grid Table 6 Colorful Accent 1" w:uiPriority="51"/>
+    <w:lsdException w:name="Grid Table 7 Colorful Accent 1" w:uiPriority="52"/>
+    <w:lsdException w:name="Grid Table 1 Light Accent 2" w:uiPriority="46"/>
+    <w:lsdException w:name="Grid Table 2 Accent 2" w:uiPriority="47"/>
+    <w:lsdException w:name="Grid Table 3 Accent 2" w:uiPriority="48"/>
+    <w:lsdException w:name="Grid Table 4 Accent 2" w:uiPriority="49"/>
+    <w:lsdException w:name="Grid Table 5 Dark Accent 2" w:uiPriority="50"/>
+    <w:lsdException w:name="Grid Table 6 Colorful Accent 2" w:uiPriority="51"/>
+    <w:lsdException w:name="Grid Table 7 Colorful Accent 2" w:uiPriority="52"/>
+    <w:lsdException w:name="Grid Table 1 Light Accent 3" w:uiPriority="46"/>
+    <w:lsdException w:name="Grid Table 2 Accent 3" w:uiPriority="47"/>
+    <w:lsdException w:name="Grid Table 3 Accent 3" w:uiPriority="48"/>
+    <w:lsdException w:name="Grid Table 4 Accent 3" w:uiPriority="49"/>
+    <w:lsdException w:name="Grid Table 5 Dark Accent 3" w:uiPriority="50"/>
+    <w:lsdException w:name="Grid Table 6 Colorful Accent 3" w:uiPriority="51"/>
+    <w:lsdException w:name="Grid Table 7 Colorful Accent 3" w:uiPriority="52"/>
+    <w:lsdException w:name="Grid Table 1 Light Accent 4" w:uiPriority="46"/>
+    <w:lsdException w:name="Grid Table 2 Accent 4" w:uiPriority="47"/>
+    <w:lsdException w:name="Grid Table 3 Accent 4" w:uiPriority="48"/>
+    <w:lsdException w:name="Grid Table 4 Accent 4" w:uiPriority="49"/>
+    <w:lsdException w:name="Grid Table 5 Dark Accent 4" w:uiPriority="50"/>
+    <w:lsdException w:name="Grid Table 6 Colorful Accent 4" w:uiPriority="51"/>
+    <w:lsdException w:name="Grid Table 7 Colorful Accent 4" w:uiPriority="52"/>
+    <w:lsdException w:name="Grid Table 1 Light Accent 5" w:uiPriority="46"/>
+    <w:lsdException w:name="Grid Table 2 Accent 5" w:uiPriority="47"/>
+    <w:lsdException w:name="Grid Table 3 Accent 5" w:uiPriority="48"/>
+    <w:lsdException w:name="Grid Table 4 Accent 5" w:uiPriority="49"/>
+    <w:lsdException w:name="Grid Table 5 Dark Accent 5" w:uiPriority="50"/>
+    <w:lsdException w:name="Grid Table 6 Colorful Accent 5" w:uiPriority="51"/>
+    <w:lsdException w:name="Grid Table 7 Colorful Accent 5" w:uiPriority="52"/>
+    <w:lsdException w:name="Grid Table 1 Light Accent 6" w:uiPriority="46"/>
+    <w:lsdException w:name="Grid Table 2 Accent 6" w:uiPriority="47"/>
+    <w:lsdException w:name="Grid Table 3 Accent 6" w:uiPriority="48"/>
+    <w:lsdException w:name="Grid Table 4 Accent 6" w:uiPriority="49"/>
+    <w:lsdException w:name="Grid Table 5 Dark Accent 6" w:uiPriority="50"/>
+    <w:lsdException w:name="Grid Table 6 Colorful Accent 6" w:uiPriority="51"/>
+    <w:lsdException w:name="Grid Table 7 Colorful Accent 6" w:uiPriority="52"/>
+    <w:lsdException w:name="List Table 1 Light" w:uiPriority="46"/>
+    <w:lsdException w:name="List Table 2" w:uiPriority="47"/>
+    <w:lsdException w:name="List Table 3" w:uiPriority="48"/>
+    <w:lsdException w:name="List Table 4" w:uiPriority="49"/>
+    <w:lsdException w:name="List Table 5 Dark" w:uiPriority="50"/>
+    <w:lsdException w:name="List Table 6 Colorful" w:uiPriority="51"/>
+    <w:lsdException w:name="List Table 7 Colorful" w:uiPriority="52"/>
+    <w:lsdException w:name="List Table 1 Light Accent 1" w:uiPriority="46"/>
+    <w:lsdException w:name="List Table 2 Accent 1" w:uiPriority="47"/>
+    <w:lsdException w:name="List Table 3 Accent 1" w:uiPriority="48"/>
+    <w:lsdException w:name="List Table 4 Accent 1" w:uiPriority="49"/>
+    <w:lsdException w:name="List Table 5 Dark Accent 1" w:uiPriority="50"/>
+    <w:lsdException w:name="List Table 6 Colorful Accent 1" w:uiPriority="51"/>
+    <w:lsdException w:name="List Table 7 Colorful Accent 1" w:uiPriority="52"/>
+    <w:lsdException w:name="List Table 1 Light Accent 2" w:uiPriority="46"/>
+    <w:lsdException w:name="List Table 2 Accent 2" w:uiPriority="47"/>
+    <w:lsdException w:name="List Table 3 Accent 2" w:uiPriority="48"/>
+    <w:lsdException w:name="List Table 4 Accent 2" w:uiPriority="49"/>
+    <w:lsdException w:name="List Table 5 Dark Accent 2" w:uiPriority="50"/>
+    <w:lsdException w:name="List Table 6 Colorful Accent 2" w:uiPriority="51"/>
+    <w:lsdException w:name="List Table 7 Colorful Accent 2" w:uiPriority="52"/>
+    <w:lsdException w:name="List Table 1 Light Accent 3" w:uiPriority="46"/>
+    <w:lsdException w:name="List Table 2 Accent 3" w:uiPriority="47"/>
+    <w:lsdException w:name="List Table 3 Accent 3" w:uiPriority="48"/>
+    <w:lsdException w:name="List Table 4 Accent 3" w:uiPriority="49"/>
+    <w:lsdException w:name="List Table 5 Dark Accent 3" w:uiPriority="50"/>
+    <w:lsdException w:name="List Table 6 Colorful Accent 3" w:uiPriority="51"/>
+    <w:lsdException w:name="List Table 7 Colorful Accent 3" w:uiPriority="52"/>
+    <w:lsdException w:name="List Table 1 Light Accent 4" w:uiPriority="46"/>
+    <w:lsdException w:name="List Table 2 Accent 4" w:uiPriority="47"/>
+    <w:lsdException w:name="List Table 3 Accent 4" w:uiPriority="48"/>
+    <w:lsdException w:name="List Table 4 Accent 4" w:uiPriority="49"/>
+    <w:lsdException w:name="List Table 5 Dark Accent 4" w:uiPriority="50"/>
+    <w:lsdException w:name="List Table 6 Colorful Accent 4" w:uiPriority="51"/>
+    <w:lsdException w:name="List Table 7 Colorful Accent 4" w:uiPriority="52"/>
+    <w:lsdException w:name="List Table 1 Light Accent 5" w:uiPriority="46"/>
+    <w:lsdException w:name="List Table 2 Accent 5" w:uiPriority="47"/>
+    <w:lsdException w:name="List Table 3 Accent 5" w:uiPriority="48"/>
+    <w:lsdException w:name="List Table 4 Accent 5" w:uiPriority="49"/>
+    <w:lsdException w:name="List Table 5 Dark Accent 5" w:uiPriority="50"/>
+    <w:lsdException w:name="List Table 6 Colorful Accent 5" w:uiPriority="51"/>
+    <w:lsdException w:name="List Table 7 Colorful Accent 5" w:uiPriority="52"/>
+    <w:lsdException w:name="List Table 1 Light Accent 6" w:uiPriority="46"/>
+    <w:lsdException w:name="List Table 2 Accent 6" w:uiPriority="47"/>
+    <w:lsdException w:name="List Table 3 Accent 6" w:uiPriority="48"/>
+    <w:lsdException w:name="List Table 4 Accent 6" w:uiPriority="49"/>
+    <w:lsdException w:name="List Table 5 Dark Accent 6" w:uiPriority="50"/>
+    <w:lsdException w:name="List Table 6 Colorful Accent 6" w:uiPriority="51"/>
+    <w:lsdException w:name="List Table 7 Colorful Accent 6" w:uiPriority="52"/>
+    <w:lsdException w:name="Mention" w:semiHidden="1" w:uiPriority="99" w:unhideWhenUsed="1"/>
+    <w:lsdException w:name="Smart Hyperlink" w:semiHidden="1" w:uiPriority="99" w:unhideWhenUsed="1"/>
+    <w:lsdException w:name="Hashtag" w:semiHidden="1" w:uiPriority="99" w:unhideWhenUsed="1"/>
+    <w:lsdException w:name="Unresolved Mention" w:semiHidden="1" w:uiPriority="99" w:unhideWhenUsed="1"/>
+    <w:lsdException w:name="Smart Link" w:semiHidden="1" w:uiPriority="99" w:unhideWhenUsed="1"/>
   </w:latentStyles>
   <w:style w:type="paragraph" w:default="1" w:styleId="Normal">
     <w:name w:val="Normal"/>
@@ -6092,7 +6227,6 @@
     <w:uiPriority w:val="99"/>
     <w:semiHidden/>
     <w:unhideWhenUsed/>
-    <w:qFormat/>
     <w:tblPr>
       <w:tblInd w:w="0" w:type="dxa"/>
       <w:tblCellMar>
@@ -6424,7 +6558,7 @@
   <a:extraClrSchemeLst/>
   <a:extLst>
     <a:ext uri="{05A4C25C-085E-4340-85A3-A5531E510DB2}">
-      <thm15:themeFamily xmlns="" xmlns:thm15="http://schemas.microsoft.com/office/thememl/2012/main" name="Office Theme" id="{62F939B6-93AF-4DB8-9C6B-D6C7DFDC589F}" vid="{4A3C46E8-61CC-4603-A589-7422A47A8E4A}"/>
+      <thm15:themeFamily xmlns:thm15="http://schemas.microsoft.com/office/thememl/2012/main" name="Office Theme" id="{62F939B6-93AF-4DB8-9C6B-D6C7DFDC589F}" vid="{4A3C46E8-61CC-4603-A589-7422A47A8E4A}"/>
     </a:ext>
   </a:extLst>
 </a:theme>

</xml_diff>